<commit_message>
rename of service and Invoice
</commit_message>
<xml_diff>
--- a/Code/TODO(Code).docx
+++ b/Code/TODO(Code).docx
@@ -167,9 +167,30 @@
     </w:p>
     <w:p/>
     <w:p>
+      <w:proofErr w:type="spellStart"/>
+      <w:r>
+        <w:t>ExtraService</w:t>
+      </w:r>
+      <w:proofErr w:type="spellEnd"/>
+      <w:r>
+        <w:t>:</w:t>
+      </w:r>
+    </w:p>
+    <w:p>
+      <w:proofErr w:type="spellStart"/>
+      <w:r>
+        <w:t>taxRate</w:t>
+      </w:r>
+      <w:proofErr w:type="spellEnd"/>
+      <w:r>
+        <w:t xml:space="preserve"> fehlt</w:t>
+      </w:r>
+    </w:p>
+    <w:p>
       <w:bookmarkStart w:id="0" w:name="_GoBack"/>
       <w:bookmarkEnd w:id="0"/>
     </w:p>
+    <w:p/>
     <w:sectPr>
       <w:pgSz w:w="11906" w:h="16838"/>
       <w:pgMar w:top="1417" w:right="1417" w:bottom="1134" w:left="1417" w:header="708" w:footer="708" w:gutter="0"/>

</xml_diff>